<commit_message>
feat: small work on pres + report
</commit_message>
<xml_diff>
--- a/Elixir-rapport.docx
+++ b/Elixir-rapport.docx
@@ -29,22 +29,102 @@
         <w:rPr>
           <w:lang w:val="fr-CH"/>
         </w:rPr>
-        <w:t>Présentation</w:t>
-      </w:r>
-    </w:p>
-    <w:p>
-      <w:pPr>
-        <w:rPr>
-          <w:rFonts w:cstheme="minorHAnsi"/>
-          <w:lang w:val="fr-CH"/>
-        </w:rPr>
-      </w:pPr>
-      <w:r>
-        <w:rPr>
-          <w:rFonts w:cstheme="minorHAnsi"/>
-          <w:lang w:val="fr-CH"/>
-        </w:rPr>
-        <w:t>Elixir a été créé par José Valim, un acteur majeur l’écosystème Ruby et core contributeur au framework Ruby on Rails. En 2012, Valim a pour souhait de créer un langage aussi accessible que Ruby avec de meilleures performances et surtout une résilience à toute épreuve. C’est pour cette raison que Valim a décidé de créer Elixir sur la machine virtuelle Erlang, étant réputée pour les qualités souhaitées précédemment citées. Elixir simplifie la syntaxe d</w:t>
+        <w:t>Introduction</w:t>
+      </w:r>
+    </w:p>
+    <w:p>
+      <w:pPr>
+        <w:rPr>
+          <w:rFonts w:cstheme="minorHAnsi"/>
+          <w:lang w:val="fr-CH"/>
+        </w:rPr>
+      </w:pPr>
+      <w:r>
+        <w:rPr>
+          <w:rFonts w:cstheme="minorHAnsi"/>
+          <w:lang w:val="fr-CH"/>
+        </w:rPr>
+        <w:t xml:space="preserve">Elixir a été créé par José </w:t>
+      </w:r>
+      <w:proofErr w:type="spellStart"/>
+      <w:r>
+        <w:rPr>
+          <w:rFonts w:cstheme="minorHAnsi"/>
+          <w:lang w:val="fr-CH"/>
+        </w:rPr>
+        <w:t>Valim</w:t>
+      </w:r>
+      <w:proofErr w:type="spellEnd"/>
+      <w:r>
+        <w:rPr>
+          <w:rFonts w:cstheme="minorHAnsi"/>
+          <w:lang w:val="fr-CH"/>
+        </w:rPr>
+        <w:t xml:space="preserve">, un acteur majeur l’écosystème Ruby et </w:t>
+      </w:r>
+      <w:proofErr w:type="spellStart"/>
+      <w:r>
+        <w:rPr>
+          <w:rFonts w:cstheme="minorHAnsi"/>
+          <w:lang w:val="fr-CH"/>
+        </w:rPr>
+        <w:t>core</w:t>
+      </w:r>
+      <w:proofErr w:type="spellEnd"/>
+      <w:r>
+        <w:rPr>
+          <w:rFonts w:cstheme="minorHAnsi"/>
+          <w:lang w:val="fr-CH"/>
+        </w:rPr>
+        <w:t xml:space="preserve"> contributeur au </w:t>
+      </w:r>
+      <w:proofErr w:type="spellStart"/>
+      <w:r>
+        <w:rPr>
+          <w:rFonts w:cstheme="minorHAnsi"/>
+          <w:lang w:val="fr-CH"/>
+        </w:rPr>
+        <w:t>framework</w:t>
+      </w:r>
+      <w:proofErr w:type="spellEnd"/>
+      <w:r>
+        <w:rPr>
+          <w:rFonts w:cstheme="minorHAnsi"/>
+          <w:lang w:val="fr-CH"/>
+        </w:rPr>
+        <w:t xml:space="preserve"> Ruby on Rails. En 2012, </w:t>
+      </w:r>
+      <w:proofErr w:type="spellStart"/>
+      <w:r>
+        <w:rPr>
+          <w:rFonts w:cstheme="minorHAnsi"/>
+          <w:lang w:val="fr-CH"/>
+        </w:rPr>
+        <w:t>Valim</w:t>
+      </w:r>
+      <w:proofErr w:type="spellEnd"/>
+      <w:r>
+        <w:rPr>
+          <w:rFonts w:cstheme="minorHAnsi"/>
+          <w:lang w:val="fr-CH"/>
+        </w:rPr>
+        <w:t xml:space="preserve"> a pour souhait de créer un langage aussi accessible que Ruby avec de meilleures performances et surtout une résilience à toute épreuve. C’est pour cette raison que </w:t>
+      </w:r>
+      <w:proofErr w:type="spellStart"/>
+      <w:r>
+        <w:rPr>
+          <w:rFonts w:cstheme="minorHAnsi"/>
+          <w:lang w:val="fr-CH"/>
+        </w:rPr>
+        <w:t>Valim</w:t>
+      </w:r>
+      <w:proofErr w:type="spellEnd"/>
+      <w:r>
+        <w:rPr>
+          <w:rFonts w:cstheme="minorHAnsi"/>
+          <w:lang w:val="fr-CH"/>
+        </w:rPr>
+        <w:t xml:space="preserve"> a décidé de créer Elixir sur la machine virtuelle Erlang, étant réputée pour les qualités souhaitées précédemment citées. Elixir simplifie la syntaxe d</w:t>
       </w:r>
       <w:r>
         <w:rPr>
@@ -96,7 +176,55 @@
           <w:rFonts w:cstheme="minorHAnsi"/>
           <w:lang w:val="fr-CH"/>
         </w:rPr>
-        <w:t xml:space="preserve">Chris McCord, créateur du framework Phoenix (framework web en Elixir le plus </w:t>
+        <w:t xml:space="preserve">Chris </w:t>
+      </w:r>
+      <w:proofErr w:type="spellStart"/>
+      <w:r>
+        <w:rPr>
+          <w:rFonts w:cstheme="minorHAnsi"/>
+          <w:lang w:val="fr-CH"/>
+        </w:rPr>
+        <w:t>McCord</w:t>
+      </w:r>
+      <w:proofErr w:type="spellEnd"/>
+      <w:r>
+        <w:rPr>
+          <w:rFonts w:cstheme="minorHAnsi"/>
+          <w:lang w:val="fr-CH"/>
+        </w:rPr>
+        <w:t xml:space="preserve">, créateur du </w:t>
+      </w:r>
+      <w:proofErr w:type="spellStart"/>
+      <w:r>
+        <w:rPr>
+          <w:rFonts w:cstheme="minorHAnsi"/>
+          <w:lang w:val="fr-CH"/>
+        </w:rPr>
+        <w:t>framework</w:t>
+      </w:r>
+      <w:proofErr w:type="spellEnd"/>
+      <w:r>
+        <w:rPr>
+          <w:rFonts w:cstheme="minorHAnsi"/>
+          <w:lang w:val="fr-CH"/>
+        </w:rPr>
+        <w:t xml:space="preserve"> Phoenix (</w:t>
+      </w:r>
+      <w:proofErr w:type="spellStart"/>
+      <w:r>
+        <w:rPr>
+          <w:rFonts w:cstheme="minorHAnsi"/>
+          <w:lang w:val="fr-CH"/>
+        </w:rPr>
+        <w:t>framework</w:t>
+      </w:r>
+      <w:proofErr w:type="spellEnd"/>
+      <w:r>
+        <w:rPr>
+          <w:rFonts w:cstheme="minorHAnsi"/>
+          <w:lang w:val="fr-CH"/>
+        </w:rPr>
+        <w:t xml:space="preserve"> web en Elixir le plus </w:t>
       </w:r>
       <w:r>
         <w:rPr>
@@ -138,7 +266,263 @@
           <w:rFonts w:cstheme="minorHAnsi"/>
           <w:lang w:val="fr-CH"/>
         </w:rPr>
-        <w:t xml:space="preserve"> « What kind of business could I build if what before took a hundred servers could today take two servers? I think that’s enabling a lot of innovation.</w:t>
+        <w:t xml:space="preserve"> « </w:t>
+      </w:r>
+      <w:proofErr w:type="spellStart"/>
+      <w:r>
+        <w:rPr>
+          <w:rFonts w:cstheme="minorHAnsi"/>
+          <w:lang w:val="fr-CH"/>
+        </w:rPr>
+        <w:t>What</w:t>
+      </w:r>
+      <w:proofErr w:type="spellEnd"/>
+      <w:r>
+        <w:rPr>
+          <w:rFonts w:cstheme="minorHAnsi"/>
+          <w:lang w:val="fr-CH"/>
+        </w:rPr>
+        <w:t xml:space="preserve"> </w:t>
+      </w:r>
+      <w:proofErr w:type="spellStart"/>
+      <w:r>
+        <w:rPr>
+          <w:rFonts w:cstheme="minorHAnsi"/>
+          <w:lang w:val="fr-CH"/>
+        </w:rPr>
+        <w:t>kind</w:t>
+      </w:r>
+      <w:proofErr w:type="spellEnd"/>
+      <w:r>
+        <w:rPr>
+          <w:rFonts w:cstheme="minorHAnsi"/>
+          <w:lang w:val="fr-CH"/>
+        </w:rPr>
+        <w:t xml:space="preserve"> of business </w:t>
+      </w:r>
+      <w:proofErr w:type="spellStart"/>
+      <w:r>
+        <w:rPr>
+          <w:rFonts w:cstheme="minorHAnsi"/>
+          <w:lang w:val="fr-CH"/>
+        </w:rPr>
+        <w:t>could</w:t>
+      </w:r>
+      <w:proofErr w:type="spellEnd"/>
+      <w:r>
+        <w:rPr>
+          <w:rFonts w:cstheme="minorHAnsi"/>
+          <w:lang w:val="fr-CH"/>
+        </w:rPr>
+        <w:t xml:space="preserve"> I </w:t>
+      </w:r>
+      <w:proofErr w:type="spellStart"/>
+      <w:r>
+        <w:rPr>
+          <w:rFonts w:cstheme="minorHAnsi"/>
+          <w:lang w:val="fr-CH"/>
+        </w:rPr>
+        <w:t>build</w:t>
+      </w:r>
+      <w:proofErr w:type="spellEnd"/>
+      <w:r>
+        <w:rPr>
+          <w:rFonts w:cstheme="minorHAnsi"/>
+          <w:lang w:val="fr-CH"/>
+        </w:rPr>
+        <w:t xml:space="preserve"> if </w:t>
+      </w:r>
+      <w:proofErr w:type="spellStart"/>
+      <w:r>
+        <w:rPr>
+          <w:rFonts w:cstheme="minorHAnsi"/>
+          <w:lang w:val="fr-CH"/>
+        </w:rPr>
+        <w:t>what</w:t>
+      </w:r>
+      <w:proofErr w:type="spellEnd"/>
+      <w:r>
+        <w:rPr>
+          <w:rFonts w:cstheme="minorHAnsi"/>
+          <w:lang w:val="fr-CH"/>
+        </w:rPr>
+        <w:t xml:space="preserve"> </w:t>
+      </w:r>
+      <w:proofErr w:type="spellStart"/>
+      <w:r>
+        <w:rPr>
+          <w:rFonts w:cstheme="minorHAnsi"/>
+          <w:lang w:val="fr-CH"/>
+        </w:rPr>
+        <w:t>before</w:t>
+      </w:r>
+      <w:proofErr w:type="spellEnd"/>
+      <w:r>
+        <w:rPr>
+          <w:rFonts w:cstheme="minorHAnsi"/>
+          <w:lang w:val="fr-CH"/>
+        </w:rPr>
+        <w:t xml:space="preserve"> </w:t>
+      </w:r>
+      <w:proofErr w:type="spellStart"/>
+      <w:r>
+        <w:rPr>
+          <w:rFonts w:cstheme="minorHAnsi"/>
+          <w:lang w:val="fr-CH"/>
+        </w:rPr>
+        <w:t>took</w:t>
+      </w:r>
+      <w:proofErr w:type="spellEnd"/>
+      <w:r>
+        <w:rPr>
+          <w:rFonts w:cstheme="minorHAnsi"/>
+          <w:lang w:val="fr-CH"/>
+        </w:rPr>
+        <w:t xml:space="preserve"> a </w:t>
+      </w:r>
+      <w:proofErr w:type="spellStart"/>
+      <w:r>
+        <w:rPr>
+          <w:rFonts w:cstheme="minorHAnsi"/>
+          <w:lang w:val="fr-CH"/>
+        </w:rPr>
+        <w:t>hundred</w:t>
+      </w:r>
+      <w:proofErr w:type="spellEnd"/>
+      <w:r>
+        <w:rPr>
+          <w:rFonts w:cstheme="minorHAnsi"/>
+          <w:lang w:val="fr-CH"/>
+        </w:rPr>
+        <w:t xml:space="preserve"> servers </w:t>
+      </w:r>
+      <w:proofErr w:type="spellStart"/>
+      <w:r>
+        <w:rPr>
+          <w:rFonts w:cstheme="minorHAnsi"/>
+          <w:lang w:val="fr-CH"/>
+        </w:rPr>
+        <w:t>could</w:t>
+      </w:r>
+      <w:proofErr w:type="spellEnd"/>
+      <w:r>
+        <w:rPr>
+          <w:rFonts w:cstheme="minorHAnsi"/>
+          <w:lang w:val="fr-CH"/>
+        </w:rPr>
+        <w:t xml:space="preserve"> </w:t>
+      </w:r>
+      <w:proofErr w:type="spellStart"/>
+      <w:r>
+        <w:rPr>
+          <w:rFonts w:cstheme="minorHAnsi"/>
+          <w:lang w:val="fr-CH"/>
+        </w:rPr>
+        <w:t>today</w:t>
+      </w:r>
+      <w:proofErr w:type="spellEnd"/>
+      <w:r>
+        <w:rPr>
+          <w:rFonts w:cstheme="minorHAnsi"/>
+          <w:lang w:val="fr-CH"/>
+        </w:rPr>
+        <w:t xml:space="preserve"> </w:t>
+      </w:r>
+      <w:proofErr w:type="spellStart"/>
+      <w:r>
+        <w:rPr>
+          <w:rFonts w:cstheme="minorHAnsi"/>
+          <w:lang w:val="fr-CH"/>
+        </w:rPr>
+        <w:t>take</w:t>
+      </w:r>
+      <w:proofErr w:type="spellEnd"/>
+      <w:r>
+        <w:rPr>
+          <w:rFonts w:cstheme="minorHAnsi"/>
+          <w:lang w:val="fr-CH"/>
+        </w:rPr>
+        <w:t xml:space="preserve"> </w:t>
+      </w:r>
+      <w:proofErr w:type="spellStart"/>
+      <w:r>
+        <w:rPr>
+          <w:rFonts w:cstheme="minorHAnsi"/>
+          <w:lang w:val="fr-CH"/>
+        </w:rPr>
+        <w:t>two</w:t>
+      </w:r>
+      <w:proofErr w:type="spellEnd"/>
+      <w:r>
+        <w:rPr>
+          <w:rFonts w:cstheme="minorHAnsi"/>
+          <w:lang w:val="fr-CH"/>
+        </w:rPr>
+        <w:t xml:space="preserve"> </w:t>
+      </w:r>
+      <w:proofErr w:type="gramStart"/>
+      <w:r>
+        <w:rPr>
+          <w:rFonts w:cstheme="minorHAnsi"/>
+          <w:lang w:val="fr-CH"/>
+        </w:rPr>
+        <w:t>servers?</w:t>
+      </w:r>
+      <w:proofErr w:type="gramEnd"/>
+      <w:r>
+        <w:rPr>
+          <w:rFonts w:cstheme="minorHAnsi"/>
+          <w:lang w:val="fr-CH"/>
+        </w:rPr>
+        <w:t xml:space="preserve"> I </w:t>
+      </w:r>
+      <w:proofErr w:type="spellStart"/>
+      <w:r>
+        <w:rPr>
+          <w:rFonts w:cstheme="minorHAnsi"/>
+          <w:lang w:val="fr-CH"/>
+        </w:rPr>
+        <w:t>think</w:t>
+      </w:r>
+      <w:proofErr w:type="spellEnd"/>
+      <w:r>
+        <w:rPr>
+          <w:rFonts w:cstheme="minorHAnsi"/>
+          <w:lang w:val="fr-CH"/>
+        </w:rPr>
+        <w:t xml:space="preserve"> </w:t>
+      </w:r>
+      <w:proofErr w:type="spellStart"/>
+      <w:r>
+        <w:rPr>
+          <w:rFonts w:cstheme="minorHAnsi"/>
+          <w:lang w:val="fr-CH"/>
+        </w:rPr>
+        <w:t>that’s</w:t>
+      </w:r>
+      <w:proofErr w:type="spellEnd"/>
+      <w:r>
+        <w:rPr>
+          <w:rFonts w:cstheme="minorHAnsi"/>
+          <w:lang w:val="fr-CH"/>
+        </w:rPr>
+        <w:t xml:space="preserve"> </w:t>
+      </w:r>
+      <w:proofErr w:type="spellStart"/>
+      <w:r>
+        <w:rPr>
+          <w:rFonts w:cstheme="minorHAnsi"/>
+          <w:lang w:val="fr-CH"/>
+        </w:rPr>
+        <w:t>enabling</w:t>
+      </w:r>
+      <w:proofErr w:type="spellEnd"/>
+      <w:r>
+        <w:rPr>
+          <w:rFonts w:cstheme="minorHAnsi"/>
+          <w:lang w:val="fr-CH"/>
+        </w:rPr>
+        <w:t xml:space="preserve"> a lot of innovation.</w:t>
       </w:r>
       <w:r>
         <w:rPr>
@@ -159,14 +543,44 @@
           <w:rFonts w:cstheme="minorHAnsi"/>
           <w:lang w:val="fr-CH"/>
         </w:rPr>
-        <w:t xml:space="preserve">Cette phrase bien non sans intérêt, </w:t>
-      </w:r>
-      <w:r>
-        <w:rPr>
-          <w:rFonts w:cstheme="minorHAnsi"/>
-          <w:lang w:val="fr-CH"/>
-        </w:rPr>
-        <w:t xml:space="preserve">est intéressante car plusieurs entreprises ayant migré vers Elixir donnent le même retour : le nombre de machines nécessaires au fonctionnement de leur application a pu largement diminuer. Alors comment cela est-ce possible ? Et bien </w:t>
+        <w:t>Cette phrase</w:t>
+      </w:r>
+      <w:r>
+        <w:rPr>
+          <w:rFonts w:cstheme="minorHAnsi"/>
+          <w:lang w:val="fr-CH"/>
+        </w:rPr>
+        <w:t>,</w:t>
+      </w:r>
+      <w:r>
+        <w:rPr>
+          <w:rFonts w:cstheme="minorHAnsi"/>
+          <w:lang w:val="fr-CH"/>
+        </w:rPr>
+        <w:t xml:space="preserve"> bien non sans intérêt, </w:t>
+      </w:r>
+      <w:r>
+        <w:rPr>
+          <w:rFonts w:cstheme="minorHAnsi"/>
+          <w:lang w:val="fr-CH"/>
+        </w:rPr>
+        <w:t xml:space="preserve">est intéressante car plusieurs entreprises ayant migré vers Elixir donnent le même retour : le nombre de machines nécessaires au fonctionnement de leur application a pu largement diminuer. Alors comment cela est-ce possible ? </w:t>
+      </w:r>
+      <w:proofErr w:type="gramStart"/>
+      <w:r>
+        <w:rPr>
+          <w:rFonts w:cstheme="minorHAnsi"/>
+          <w:lang w:val="fr-CH"/>
+        </w:rPr>
+        <w:t>Et</w:t>
+      </w:r>
+      <w:proofErr w:type="gramEnd"/>
+      <w:r>
+        <w:rPr>
+          <w:rFonts w:cstheme="minorHAnsi"/>
+          <w:lang w:val="fr-CH"/>
+        </w:rPr>
+        <w:t xml:space="preserve"> bien </w:t>
       </w:r>
       <w:r>
         <w:rPr>
@@ -201,7 +615,35 @@
           <w:rFonts w:cstheme="minorHAnsi"/>
           <w:lang w:val="fr-CH"/>
         </w:rPr>
-        <w:t xml:space="preserve">Elixir est conçu pour la concurrence et la performance, en partie </w:t>
+        <w:t>Elixir est conçu pour la concurrence</w:t>
+      </w:r>
+      <w:r>
+        <w:rPr>
+          <w:rFonts w:cstheme="minorHAnsi"/>
+          <w:lang w:val="fr-CH"/>
+        </w:rPr>
+        <w:t>, la</w:t>
+      </w:r>
+      <w:r>
+        <w:rPr>
+          <w:rFonts w:cstheme="minorHAnsi"/>
+          <w:lang w:val="fr-CH"/>
+        </w:rPr>
+        <w:t xml:space="preserve"> performance</w:t>
+      </w:r>
+      <w:r>
+        <w:rPr>
+          <w:rFonts w:cstheme="minorHAnsi"/>
+          <w:lang w:val="fr-CH"/>
+        </w:rPr>
+        <w:t xml:space="preserve"> et la robustesse</w:t>
+      </w:r>
+      <w:r>
+        <w:rPr>
+          <w:rFonts w:cstheme="minorHAnsi"/>
+          <w:lang w:val="fr-CH"/>
+        </w:rPr>
+        <w:t xml:space="preserve">, en partie </w:t>
       </w:r>
       <w:r>
         <w:rPr>
@@ -380,6 +822,8 @@
           <w:lang w:val="fr-CH"/>
         </w:rPr>
       </w:pPr>
+      <w:proofErr w:type="spellStart"/>
+      <w:proofErr w:type="gramStart"/>
       <w:r>
         <w:rPr>
           <w:rFonts w:ascii="Menlo" w:hAnsi="Menlo" w:cs="Menlo"/>
@@ -391,6 +835,8 @@
         </w:rPr>
         <w:t>iex</w:t>
       </w:r>
+      <w:proofErr w:type="spellEnd"/>
+      <w:proofErr w:type="gramEnd"/>
       <w:r>
         <w:rPr>
           <w:rFonts w:ascii="Menlo" w:hAnsi="Menlo" w:cs="Menlo"/>
@@ -516,6 +962,7 @@
         </w:rPr>
         <w:t>(</w:t>
       </w:r>
+      <w:proofErr w:type="spellStart"/>
       <w:r>
         <w:rPr>
           <w:rFonts w:ascii="Menlo" w:hAnsi="Menlo" w:cs="Menlo"/>
@@ -527,6 +974,7 @@
         </w:rPr>
         <w:t>ArithmeticError</w:t>
       </w:r>
+      <w:proofErr w:type="spellEnd"/>
       <w:r>
         <w:rPr>
           <w:rFonts w:ascii="Menlo" w:hAnsi="Menlo" w:cs="Menlo"/>
@@ -547,7 +995,31 @@
           <w:bdr w:val="single" w:sz="2" w:space="0" w:color="E5E7EB" w:frame="1"/>
           <w:lang w:val="fr-CH"/>
         </w:rPr>
-        <w:t xml:space="preserve"> bad argument </w:t>
+        <w:t xml:space="preserve"> </w:t>
+      </w:r>
+      <w:proofErr w:type="spellStart"/>
+      <w:r>
+        <w:rPr>
+          <w:rFonts w:ascii="Menlo" w:hAnsi="Menlo" w:cs="Menlo"/>
+          <w:color w:val="DBD7CA"/>
+          <w:sz w:val="20"/>
+          <w:szCs w:val="20"/>
+          <w:bdr w:val="single" w:sz="2" w:space="0" w:color="E5E7EB" w:frame="1"/>
+          <w:lang w:val="fr-CH"/>
+        </w:rPr>
+        <w:t>bad</w:t>
+      </w:r>
+      <w:proofErr w:type="spellEnd"/>
+      <w:r>
+        <w:rPr>
+          <w:rFonts w:ascii="Menlo" w:hAnsi="Menlo" w:cs="Menlo"/>
+          <w:color w:val="DBD7CA"/>
+          <w:sz w:val="20"/>
+          <w:szCs w:val="20"/>
+          <w:bdr w:val="single" w:sz="2" w:space="0" w:color="E5E7EB" w:frame="1"/>
+          <w:lang w:val="fr-CH"/>
+        </w:rPr>
+        <w:t xml:space="preserve"> argument </w:t>
       </w:r>
       <w:r>
         <w:rPr>
@@ -569,8 +1041,33 @@
           <w:bdr w:val="single" w:sz="2" w:space="0" w:color="E5E7EB" w:frame="1"/>
           <w:lang w:val="fr-CH"/>
         </w:rPr>
-        <w:t xml:space="preserve"> arithmetic </w:t>
-      </w:r>
+        <w:t xml:space="preserve"> </w:t>
+      </w:r>
+      <w:proofErr w:type="spellStart"/>
+      <w:r>
+        <w:rPr>
+          <w:rFonts w:ascii="Menlo" w:hAnsi="Menlo" w:cs="Menlo"/>
+          <w:color w:val="DBD7CA"/>
+          <w:sz w:val="20"/>
+          <w:szCs w:val="20"/>
+          <w:bdr w:val="single" w:sz="2" w:space="0" w:color="E5E7EB" w:frame="1"/>
+          <w:lang w:val="fr-CH"/>
+        </w:rPr>
+        <w:t>arithmetic</w:t>
+      </w:r>
+      <w:proofErr w:type="spellEnd"/>
+      <w:r>
+        <w:rPr>
+          <w:rFonts w:ascii="Menlo" w:hAnsi="Menlo" w:cs="Menlo"/>
+          <w:color w:val="DBD7CA"/>
+          <w:sz w:val="20"/>
+          <w:szCs w:val="20"/>
+          <w:bdr w:val="single" w:sz="2" w:space="0" w:color="E5E7EB" w:frame="1"/>
+          <w:lang w:val="fr-CH"/>
+        </w:rPr>
+        <w:t xml:space="preserve"> </w:t>
+      </w:r>
+      <w:proofErr w:type="gramStart"/>
       <w:r>
         <w:rPr>
           <w:rFonts w:ascii="Menlo" w:hAnsi="Menlo" w:cs="Menlo"/>
@@ -593,6 +1090,7 @@
         </w:rPr>
         <w:t>:</w:t>
       </w:r>
+      <w:proofErr w:type="gramEnd"/>
       <w:r>
         <w:rPr>
           <w:rFonts w:ascii="Menlo" w:hAnsi="Menlo" w:cs="Menlo"/>
@@ -681,7 +1179,23 @@
           <w:rFonts w:cstheme="minorHAnsi"/>
           <w:lang w:val="fr-CH"/>
         </w:rPr>
-        <w:t>L’annotation des types, appelée « typespecs » est possible mais facultative.</w:t>
+        <w:t>L’annotation des types, appelée « </w:t>
+      </w:r>
+      <w:proofErr w:type="spellStart"/>
+      <w:r>
+        <w:rPr>
+          <w:rFonts w:cstheme="minorHAnsi"/>
+          <w:lang w:val="fr-CH"/>
+        </w:rPr>
+        <w:t>typespecs</w:t>
+      </w:r>
+      <w:proofErr w:type="spellEnd"/>
+      <w:r>
+        <w:rPr>
+          <w:rFonts w:cstheme="minorHAnsi"/>
+          <w:lang w:val="fr-CH"/>
+        </w:rPr>
+        <w:t> » est possible mais facultative.</w:t>
       </w:r>
       <w:r>
         <w:rPr>
@@ -795,7 +1309,39 @@
           <w:rFonts w:cstheme="minorHAnsi"/>
           <w:lang w:val="fr-CH"/>
         </w:rPr>
-        <w:t>Bien entendu, comme le langage est fonctionnel les boucles traditionnelles ne sont pas disponibles. Il faut utiliser des fonctions d’ordres supérieures (comme map ou reduce) ou la récursivité.</w:t>
+        <w:t xml:space="preserve">Bien entendu, comme le langage est fonctionnel les boucles traditionnelles ne sont pas disponibles. Il faut utiliser des fonctions d’ordres supérieures (comme </w:t>
+      </w:r>
+      <w:proofErr w:type="spellStart"/>
+      <w:r>
+        <w:rPr>
+          <w:rFonts w:cstheme="minorHAnsi"/>
+          <w:lang w:val="fr-CH"/>
+        </w:rPr>
+        <w:t>map</w:t>
+      </w:r>
+      <w:proofErr w:type="spellEnd"/>
+      <w:r>
+        <w:rPr>
+          <w:rFonts w:cstheme="minorHAnsi"/>
+          <w:lang w:val="fr-CH"/>
+        </w:rPr>
+        <w:t xml:space="preserve"> ou </w:t>
+      </w:r>
+      <w:proofErr w:type="spellStart"/>
+      <w:r>
+        <w:rPr>
+          <w:rFonts w:cstheme="minorHAnsi"/>
+          <w:lang w:val="fr-CH"/>
+        </w:rPr>
+        <w:t>reduce</w:t>
+      </w:r>
+      <w:proofErr w:type="spellEnd"/>
+      <w:r>
+        <w:rPr>
+          <w:rFonts w:cstheme="minorHAnsi"/>
+          <w:lang w:val="fr-CH"/>
+        </w:rPr>
+        <w:t>) ou la récursivité.</w:t>
       </w:r>
     </w:p>
     <w:p>
@@ -841,8 +1387,17 @@
           <w:rFonts w:cstheme="minorHAnsi"/>
           <w:lang w:val="fr-CH"/>
         </w:rPr>
-        <w:t>pipe operator</w:t>
-      </w:r>
+        <w:t xml:space="preserve">pipe </w:t>
+      </w:r>
+      <w:proofErr w:type="spellStart"/>
+      <w:r>
+        <w:rPr>
+          <w:rFonts w:cstheme="minorHAnsi"/>
+          <w:lang w:val="fr-CH"/>
+        </w:rPr>
+        <w:t>operator</w:t>
+      </w:r>
+      <w:proofErr w:type="spellEnd"/>
       <w:r>
         <w:rPr>
           <w:rFonts w:cstheme="minorHAnsi"/>
@@ -1302,7 +1857,23 @@
           <w:rFonts w:cstheme="minorHAnsi"/>
           <w:lang w:val="fr-CH"/>
         </w:rPr>
-        <w:t>possible de partager des données bien plus complexes comme des maps ou autre.</w:t>
+        <w:t xml:space="preserve">possible de partager des données bien plus complexes comme des </w:t>
+      </w:r>
+      <w:proofErr w:type="spellStart"/>
+      <w:r>
+        <w:rPr>
+          <w:rFonts w:cstheme="minorHAnsi"/>
+          <w:lang w:val="fr-CH"/>
+        </w:rPr>
+        <w:t>maps</w:t>
+      </w:r>
+      <w:proofErr w:type="spellEnd"/>
+      <w:r>
+        <w:rPr>
+          <w:rFonts w:cstheme="minorHAnsi"/>
+          <w:lang w:val="fr-CH"/>
+        </w:rPr>
+        <w:t xml:space="preserve"> ou autre.</w:t>
       </w:r>
     </w:p>
     <w:p>
@@ -2746,7 +3317,21 @@
         <w:rPr>
           <w:lang w:val="fr-CH"/>
         </w:rPr>
-        <w:t>La ligne « use Agent » sert à injecter le code nécessaire à l’Agent pour bien fonctionner. Elle rajoute notamment des méthodes permettant de superviser l’Agent. Le nom du module (Counter) est utilisé via la variable __MODULE__. Les méthodes get et update de la classe Agent reçoivent comme paramètre la valeur actuelle du state, libre à nous d’ensuite l’utiliser.</w:t>
+        <w:t xml:space="preserve">La ligne « use Agent » sert à injecter le code nécessaire à l’Agent pour bien fonctionner. Elle rajoute notamment des méthodes permettant de superviser l’Agent. Le nom du module (Counter) est utilisé via la variable __MODULE__. Les méthodes </w:t>
+      </w:r>
+      <w:proofErr w:type="spellStart"/>
+      <w:r>
+        <w:rPr>
+          <w:lang w:val="fr-CH"/>
+        </w:rPr>
+        <w:t>get</w:t>
+      </w:r>
+      <w:proofErr w:type="spellEnd"/>
+      <w:r>
+        <w:rPr>
+          <w:lang w:val="fr-CH"/>
+        </w:rPr>
+        <w:t xml:space="preserve"> et update de la classe Agent reçoivent comme paramètre la valeur actuelle du state, libre à nous d’ensuite l’utiliser.</w:t>
       </w:r>
     </w:p>
     <w:p>
@@ -2768,7 +3353,21 @@
         <w:rPr>
           <w:lang w:val="fr-CH"/>
         </w:rPr>
-        <w:t>Fail fast / Let it crash</w:t>
+        <w:t xml:space="preserve">Fail fast / Let </w:t>
+      </w:r>
+      <w:proofErr w:type="spellStart"/>
+      <w:r>
+        <w:rPr>
+          <w:lang w:val="fr-CH"/>
+        </w:rPr>
+        <w:t>it</w:t>
+      </w:r>
+      <w:proofErr w:type="spellEnd"/>
+      <w:r>
+        <w:rPr>
+          <w:lang w:val="fr-CH"/>
+        </w:rPr>
+        <w:t xml:space="preserve"> crash</w:t>
       </w:r>
     </w:p>
     <w:p>
@@ -2784,7 +3383,71 @@
           <w:rFonts w:cstheme="minorHAnsi"/>
           <w:lang w:val="fr-CH"/>
         </w:rPr>
-        <w:t>La philosophie d’Elixir est assez différente de la majorité des autres langages de programmation. L’idée, grâce aux processus indépendants les uns des autres, est de laisser planter toute erreur inattendue.   Il existe une syntaxe comparable aux try catch des autres langages (try rescue) mais celle-ci n’est pas souvent utilisée. Il est plus courant de laisser planter dans un processus qui a pour rôle de superviser et de redémarrer un nouveau processus en cas de problème.</w:t>
+        <w:t xml:space="preserve">La philosophie d’Elixir est assez différente de la majorité des autres langages de programmation. L’idée, grâce aux processus indépendants les uns </w:t>
+      </w:r>
+      <w:proofErr w:type="gramStart"/>
+      <w:r>
+        <w:rPr>
+          <w:rFonts w:cstheme="minorHAnsi"/>
+          <w:lang w:val="fr-CH"/>
+        </w:rPr>
+        <w:t>des autres</w:t>
+      </w:r>
+      <w:proofErr w:type="gramEnd"/>
+      <w:r>
+        <w:rPr>
+          <w:rFonts w:cstheme="minorHAnsi"/>
+          <w:lang w:val="fr-CH"/>
+        </w:rPr>
+        <w:t xml:space="preserve">, est de laisser planter toute erreur inattendue.   Il existe une syntaxe comparable aux </w:t>
+      </w:r>
+      <w:proofErr w:type="spellStart"/>
+      <w:r>
+        <w:rPr>
+          <w:rFonts w:cstheme="minorHAnsi"/>
+          <w:lang w:val="fr-CH"/>
+        </w:rPr>
+        <w:t>try</w:t>
+      </w:r>
+      <w:proofErr w:type="spellEnd"/>
+      <w:r>
+        <w:rPr>
+          <w:rFonts w:cstheme="minorHAnsi"/>
+          <w:lang w:val="fr-CH"/>
+        </w:rPr>
+        <w:t xml:space="preserve"> catch des autres langages (</w:t>
+      </w:r>
+      <w:proofErr w:type="spellStart"/>
+      <w:r>
+        <w:rPr>
+          <w:rFonts w:cstheme="minorHAnsi"/>
+          <w:lang w:val="fr-CH"/>
+        </w:rPr>
+        <w:t>try</w:t>
+      </w:r>
+      <w:proofErr w:type="spellEnd"/>
+      <w:r>
+        <w:rPr>
+          <w:rFonts w:cstheme="minorHAnsi"/>
+          <w:lang w:val="fr-CH"/>
+        </w:rPr>
+        <w:t xml:space="preserve"> </w:t>
+      </w:r>
+      <w:proofErr w:type="spellStart"/>
+      <w:r>
+        <w:rPr>
+          <w:rFonts w:cstheme="minorHAnsi"/>
+          <w:lang w:val="fr-CH"/>
+        </w:rPr>
+        <w:t>rescue</w:t>
+      </w:r>
+      <w:proofErr w:type="spellEnd"/>
+      <w:r>
+        <w:rPr>
+          <w:rFonts w:cstheme="minorHAnsi"/>
+          <w:lang w:val="fr-CH"/>
+        </w:rPr>
+        <w:t>) mais celle-ci n’est pas souvent utilisée. Il est plus courant de laisser planter dans un processus qui a pour rôle de superviser et de redémarrer un nouveau processus en cas de problème.</w:t>
       </w:r>
     </w:p>
     <w:p>
@@ -3570,7 +4233,21 @@
         <w:rPr>
           <w:lang w:val="fr-CH"/>
         </w:rPr>
-        <w:t>Elixir traite la documentation comme « first-class citizen »</w:t>
+        <w:t xml:space="preserve">Elixir traite la documentation comme « first-class </w:t>
+      </w:r>
+      <w:proofErr w:type="spellStart"/>
+      <w:r>
+        <w:rPr>
+          <w:lang w:val="fr-CH"/>
+        </w:rPr>
+        <w:t>citizen</w:t>
+      </w:r>
+      <w:proofErr w:type="spellEnd"/>
+      <w:r>
+        <w:rPr>
+          <w:lang w:val="fr-CH"/>
+        </w:rPr>
+        <w:t> »</w:t>
       </w:r>
       <w:r>
         <w:rPr>
@@ -4088,24 +4765,60 @@
           <w:lang w:val="fr-CH"/>
         </w:rPr>
       </w:pPr>
+      <w:proofErr w:type="spellStart"/>
       <w:r>
         <w:rPr>
           <w:lang w:val="fr-CH"/>
         </w:rPr>
         <w:t>Atoms</w:t>
       </w:r>
-    </w:p>
-    <w:p>
-      <w:pPr>
-        <w:rPr>
-          <w:lang w:val="fr-CH"/>
-        </w:rPr>
-      </w:pPr>
-      <w:r>
-        <w:rPr>
-          <w:lang w:val="fr-CH"/>
-        </w:rPr>
-        <w:t>Les atomes sont des constantes avec comme valeur leur propre nom. Ils sont l’équivalents des symboles dans d’autres langages (ex : JavaScript). La différence est que ceux-ci doivent commencer par : et sont grandement utilisés dans le langage. Nous avons pu voir précédemment que des fonctions renvoyaient les atomes :ok ou :error afin de pouvoir être facilement comparés.</w:t>
+      <w:proofErr w:type="spellEnd"/>
+    </w:p>
+    <w:p>
+      <w:pPr>
+        <w:rPr>
+          <w:lang w:val="fr-CH"/>
+        </w:rPr>
+      </w:pPr>
+      <w:r>
+        <w:rPr>
+          <w:lang w:val="fr-CH"/>
+        </w:rPr>
+        <w:t>Les atomes sont des constantes avec comme valeur leur propre nom. Ils sont l’équivalents des symboles dans d’autres langages (ex : JavaScript). La différence est que ceux-ci doivent commencer par : et sont grandement utilisés dans le langage. Nous avons pu voir précédemment que des fonctions renvoyaient les atomes</w:t>
+      </w:r>
+      <w:proofErr w:type="gramStart"/>
+      <w:r>
+        <w:rPr>
+          <w:lang w:val="fr-CH"/>
+        </w:rPr>
+        <w:t xml:space="preserve"> :ok</w:t>
+      </w:r>
+      <w:proofErr w:type="gramEnd"/>
+      <w:r>
+        <w:rPr>
+          <w:lang w:val="fr-CH"/>
+        </w:rPr>
+        <w:t xml:space="preserve"> ou :</w:t>
+      </w:r>
+      <w:proofErr w:type="spellStart"/>
+      <w:r>
+        <w:rPr>
+          <w:lang w:val="fr-CH"/>
+        </w:rPr>
+        <w:t>error</w:t>
+      </w:r>
+      <w:proofErr w:type="spellEnd"/>
+      <w:r>
+        <w:rPr>
+          <w:lang w:val="fr-CH"/>
+        </w:rPr>
+        <w:t xml:space="preserve"> afin de pouvoir être facilement comparés.</w:t>
+      </w:r>
+      <w:r>
+        <w:rPr>
+          <w:lang w:val="fr-CH"/>
+        </w:rPr>
+        <w:t xml:space="preserve"> Ils évitent notamment l’utilisation de chaînes de caractères en dur ou de nombres peu compréhensibles.</w:t>
       </w:r>
     </w:p>
     <w:p>
@@ -4145,13 +4858,41 @@
         <w:rPr>
           <w:lang w:val="fr-CH"/>
         </w:rPr>
-        <w:t>. Il est d’ailleurs appelé « match operator » car il effectue</w:t>
-      </w:r>
-      <w:r>
-        <w:rPr>
-          <w:lang w:val="fr-CH"/>
-        </w:rPr>
-        <w:t xml:space="preserve"> un pattern matching derrière les décors</w:t>
+        <w:t xml:space="preserve">. Il est d’ailleurs appelé « match </w:t>
+      </w:r>
+      <w:proofErr w:type="spellStart"/>
+      <w:r>
+        <w:rPr>
+          <w:lang w:val="fr-CH"/>
+        </w:rPr>
+        <w:t>operator</w:t>
+      </w:r>
+      <w:proofErr w:type="spellEnd"/>
+      <w:r>
+        <w:rPr>
+          <w:lang w:val="fr-CH"/>
+        </w:rPr>
+        <w:t> » car il effectue</w:t>
+      </w:r>
+      <w:r>
+        <w:rPr>
+          <w:lang w:val="fr-CH"/>
+        </w:rPr>
+        <w:t xml:space="preserve"> un pattern </w:t>
+      </w:r>
+      <w:proofErr w:type="spellStart"/>
+      <w:r>
+        <w:rPr>
+          <w:lang w:val="fr-CH"/>
+        </w:rPr>
+        <w:t>matching</w:t>
+      </w:r>
+      <w:proofErr w:type="spellEnd"/>
+      <w:r>
+        <w:rPr>
+          <w:lang w:val="fr-CH"/>
+        </w:rPr>
+        <w:t xml:space="preserve"> derrière les décors</w:t>
       </w:r>
       <w:r>
         <w:rPr>
@@ -4437,7 +5178,47 @@
         <w:rPr>
           <w:lang w:val="fr-CH"/>
         </w:rPr>
-        <w:t>, le pattern matching va assigner 3 à x.</w:t>
+        <w:t xml:space="preserve">, le pattern </w:t>
+      </w:r>
+      <w:proofErr w:type="spellStart"/>
+      <w:r>
+        <w:rPr>
+          <w:lang w:val="fr-CH"/>
+        </w:rPr>
+        <w:t>matching</w:t>
+      </w:r>
+      <w:proofErr w:type="spellEnd"/>
+      <w:r>
+        <w:rPr>
+          <w:lang w:val="fr-CH"/>
+        </w:rPr>
+        <w:t xml:space="preserve"> va assigner 3 à x</w:t>
+      </w:r>
+      <w:r>
+        <w:rPr>
+          <w:lang w:val="fr-CH"/>
+        </w:rPr>
+        <w:t xml:space="preserve"> car le pattern </w:t>
+      </w:r>
+      <w:proofErr w:type="spellStart"/>
+      <w:r>
+        <w:rPr>
+          <w:lang w:val="fr-CH"/>
+        </w:rPr>
+        <w:t>matching</w:t>
+      </w:r>
+      <w:proofErr w:type="spellEnd"/>
+      <w:r>
+        <w:rPr>
+          <w:lang w:val="fr-CH"/>
+        </w:rPr>
+        <w:t xml:space="preserve"> est respecté</w:t>
+      </w:r>
+      <w:r>
+        <w:rPr>
+          <w:lang w:val="fr-CH"/>
+        </w:rPr>
+        <w:t>.</w:t>
       </w:r>
     </w:p>
     <w:p>
@@ -4458,6 +5239,7 @@
         <w:rPr>
           <w:lang w:val="fr-CH"/>
         </w:rPr>
+        <w:lastRenderedPageBreak/>
         <w:t>Compatibilité Erlang</w:t>
       </w:r>
     </w:p>
@@ -4603,7 +5385,6 @@
           <w:rFonts w:ascii="Inconsolata" w:hAnsi="Inconsolata" w:cs="Consolas"/>
           <w:color w:val="9ECBFF"/>
         </w:rPr>
-        <w:lastRenderedPageBreak/>
         <w:t>"3315715A7A3AD57428298676C5AE465DADA38D951BDFAC9348A8A31E9C7401CB"</w:t>
       </w:r>
     </w:p>
@@ -4691,7 +5472,23 @@
           <w:rFonts w:cstheme="minorHAnsi"/>
           <w:lang w:val="fr-CH"/>
         </w:rPr>
-        <w:t>Son écosystème autour du web, notamment grâce au framework Phoenix, spécialisé dans le temps réel et les sockets.</w:t>
+        <w:t xml:space="preserve">Son écosystème autour du web, notamment grâce au </w:t>
+      </w:r>
+      <w:proofErr w:type="spellStart"/>
+      <w:r>
+        <w:rPr>
+          <w:rFonts w:cstheme="minorHAnsi"/>
+          <w:lang w:val="fr-CH"/>
+        </w:rPr>
+        <w:t>framework</w:t>
+      </w:r>
+      <w:proofErr w:type="spellEnd"/>
+      <w:r>
+        <w:rPr>
+          <w:rFonts w:cstheme="minorHAnsi"/>
+          <w:lang w:val="fr-CH"/>
+        </w:rPr>
+        <w:t xml:space="preserve"> Phoenix, spécialisé dans le temps réel et les sockets.</w:t>
       </w:r>
     </w:p>
     <w:p>
@@ -4737,7 +5534,21 @@
           <w:rFonts w:cstheme="minorHAnsi"/>
           <w:lang w:val="fr-CH"/>
         </w:rPr>
-        <w:t xml:space="preserve">Pour se faire, je souhaite réaliser une application web interactive entre les utilisateurs. </w:t>
+        <w:t xml:space="preserve">Pour </w:t>
+      </w:r>
+      <w:r>
+        <w:rPr>
+          <w:rFonts w:cstheme="minorHAnsi"/>
+          <w:lang w:val="fr-CH"/>
+        </w:rPr>
+        <w:t>c</w:t>
+      </w:r>
+      <w:r>
+        <w:rPr>
+          <w:rFonts w:cstheme="minorHAnsi"/>
+          <w:lang w:val="fr-CH"/>
+        </w:rPr>
+        <w:t xml:space="preserve">e faire, je souhaite réaliser une application web interactive entre les utilisateurs. </w:t>
       </w:r>
       <w:r>
         <w:rPr>
@@ -4751,7 +5562,23 @@
           <w:rFonts w:cstheme="minorHAnsi"/>
           <w:lang w:val="fr-CH"/>
         </w:rPr>
-        <w:t xml:space="preserve"> un canvas partagé entre les utilisateurs comme pour une application de prise de de dessin collaborative. </w:t>
+        <w:t xml:space="preserve"> un </w:t>
+      </w:r>
+      <w:proofErr w:type="spellStart"/>
+      <w:r>
+        <w:rPr>
+          <w:rFonts w:cstheme="minorHAnsi"/>
+          <w:lang w:val="fr-CH"/>
+        </w:rPr>
+        <w:t>canvas</w:t>
+      </w:r>
+      <w:proofErr w:type="spellEnd"/>
+      <w:r>
+        <w:rPr>
+          <w:rFonts w:cstheme="minorHAnsi"/>
+          <w:lang w:val="fr-CH"/>
+        </w:rPr>
+        <w:t xml:space="preserve"> partagé entre les utilisateurs comme pour une application de prise de de dessin collaborative. </w:t>
       </w:r>
       <w:r>
         <w:rPr>
@@ -4793,7 +5620,53 @@
           <w:rFonts w:cstheme="minorHAnsi"/>
           <w:lang w:val="fr-CH"/>
         </w:rPr>
-        <w:t>Cette fonctionnalité se ferait via des connexions WebSockets, un aspect bien mis en avant par le framework Phoenix.</w:t>
+        <w:t xml:space="preserve">Cette fonctionnalité se ferait via des connexions </w:t>
+      </w:r>
+      <w:proofErr w:type="spellStart"/>
+      <w:r>
+        <w:rPr>
+          <w:rFonts w:cstheme="minorHAnsi"/>
+          <w:lang w:val="fr-CH"/>
+        </w:rPr>
+        <w:t>WebSockets</w:t>
+      </w:r>
+      <w:proofErr w:type="spellEnd"/>
+      <w:r>
+        <w:rPr>
+          <w:rFonts w:cstheme="minorHAnsi"/>
+          <w:lang w:val="fr-CH"/>
+        </w:rPr>
+        <w:t xml:space="preserve">, un aspect bien mis en avant par le </w:t>
+      </w:r>
+      <w:proofErr w:type="spellStart"/>
+      <w:r>
+        <w:rPr>
+          <w:rFonts w:cstheme="minorHAnsi"/>
+          <w:lang w:val="fr-CH"/>
+        </w:rPr>
+        <w:t>framework</w:t>
+      </w:r>
+      <w:proofErr w:type="spellEnd"/>
+      <w:r>
+        <w:rPr>
+          <w:rFonts w:cstheme="minorHAnsi"/>
+          <w:lang w:val="fr-CH"/>
+        </w:rPr>
+        <w:t xml:space="preserve"> </w:t>
+      </w:r>
+      <w:r>
+        <w:rPr>
+          <w:rFonts w:cstheme="minorHAnsi"/>
+          <w:lang w:val="fr-CH"/>
+        </w:rPr>
+        <w:t xml:space="preserve">web </w:t>
+      </w:r>
+      <w:r>
+        <w:rPr>
+          <w:rFonts w:cstheme="minorHAnsi"/>
+          <w:lang w:val="fr-CH"/>
+        </w:rPr>
+        <w:t>Phoenix.</w:t>
       </w:r>
     </w:p>
     <w:p>
@@ -4835,6 +5708,7 @@
         <w:t xml:space="preserve">fic important afin de pouvoir vraiment tester les avantages énoncés du langage. Pour ce faire, je pense utiliser un logiciel comme </w:t>
       </w:r>
       <w:hyperlink r:id="rId8" w:history="1">
+        <w:proofErr w:type="spellStart"/>
         <w:r>
           <w:rPr>
             <w:rStyle w:val="Hyperlink"/>
@@ -4843,6 +5717,7 @@
           </w:rPr>
           <w:t>artillery</w:t>
         </w:r>
+        <w:proofErr w:type="spellEnd"/>
       </w:hyperlink>
       <w:r>
         <w:rPr>
@@ -5106,7 +5981,7 @@
         <w:noProof/>
         <w:lang w:val="fr-CH"/>
       </w:rPr>
-      <w:t>24.04.23</w:t>
+      <w:t>25.04.23</w:t>
     </w:r>
     <w:r>
       <w:fldChar w:fldCharType="end"/>
@@ -5233,6 +6108,12 @@
             <w:pStyle w:val="Header"/>
             <w:jc w:val="right"/>
           </w:pPr>
+          <w:r>
+            <w:rPr>
+              <w:lang w:val="fr-CH"/>
+            </w:rPr>
+            <w:t xml:space="preserve">PLM - </w:t>
+          </w:r>
           <w:r>
             <w:rPr>
               <w:lang w:val="fr-CH"/>

</xml_diff>

<commit_message>
feat: work on pres + report
</commit_message>
<xml_diff>
--- a/Elixir-rapport.docx
+++ b/Elixir-rapport.docx
@@ -34,6 +34,7 @@
     </w:p>
     <w:p>
       <w:pPr>
+        <w:jc w:val="both"/>
         <w:rPr>
           <w:rFonts w:cstheme="minorHAnsi"/>
           <w:lang w:val="fr-CH"/>
@@ -557,7 +558,21 @@
           <w:rFonts w:cstheme="minorHAnsi"/>
           <w:lang w:val="fr-CH"/>
         </w:rPr>
-        <w:t xml:space="preserve"> bien non sans intérêt, </w:t>
+        <w:t xml:space="preserve"> bien </w:t>
+      </w:r>
+      <w:r>
+        <w:rPr>
+          <w:rFonts w:cstheme="minorHAnsi"/>
+          <w:lang w:val="fr-CH"/>
+        </w:rPr>
+        <w:t xml:space="preserve">que </w:t>
+      </w:r>
+      <w:r>
+        <w:rPr>
+          <w:rFonts w:cstheme="minorHAnsi"/>
+          <w:lang w:val="fr-CH"/>
+        </w:rPr>
+        <w:t xml:space="preserve">non sans intérêt, </w:t>
       </w:r>
       <w:r>
         <w:rPr>
@@ -1692,7 +1707,21 @@
           <w:rFonts w:cstheme="minorHAnsi"/>
           <w:lang w:val="fr-CH"/>
         </w:rPr>
-        <w:t xml:space="preserve">L’intégralité du code Elixir est exécuter dans des </w:t>
+        <w:t>L’intégralité du code Elixir est exécut</w:t>
+      </w:r>
+      <w:r>
+        <w:rPr>
+          <w:rFonts w:cstheme="minorHAnsi"/>
+          <w:lang w:val="fr-CH"/>
+        </w:rPr>
+        <w:t>é</w:t>
+      </w:r>
+      <w:r>
+        <w:rPr>
+          <w:rFonts w:cstheme="minorHAnsi"/>
+          <w:lang w:val="fr-CH"/>
+        </w:rPr>
+        <w:t xml:space="preserve"> dans des </w:t>
       </w:r>
       <w:r>
         <w:rPr>
@@ -1707,6 +1736,13 @@
           <w:lang w:val="fr-CH"/>
         </w:rPr>
         <w:t xml:space="preserve">. Il ne faut pas confondre </w:t>
+      </w:r>
+      <w:r>
+        <w:rPr>
+          <w:rFonts w:cstheme="minorHAnsi"/>
+          <w:lang w:val="fr-CH"/>
+        </w:rPr>
+        <w:t xml:space="preserve">les </w:t>
       </w:r>
       <w:r>
         <w:rPr>
@@ -4225,6 +4261,7 @@
     </w:p>
     <w:p>
       <w:pPr>
+        <w:jc w:val="both"/>
         <w:rPr>
           <w:lang w:val="fr-CH"/>
         </w:rPr>
@@ -4258,22 +4295,24 @@
     </w:p>
     <w:p>
       <w:pPr>
-        <w:rPr>
-          <w:lang w:val="fr-CH"/>
-        </w:rPr>
-      </w:pPr>
-    </w:p>
-    <w:p>
-      <w:pPr>
-        <w:rPr>
-          <w:lang w:val="fr-CH"/>
-        </w:rPr>
-      </w:pPr>
-      <w:r>
-        <w:rPr>
-          <w:lang w:val="fr-CH"/>
-        </w:rPr>
-        <w:t>De plus, toute élément du langage de base dispose de sa propre documentation. Il est donc possible d’y accéder dans l’environnement interactif via la commande h suivie de ce qui nous intéresse :</w:t>
+        <w:jc w:val="both"/>
+        <w:rPr>
+          <w:lang w:val="fr-CH"/>
+        </w:rPr>
+      </w:pPr>
+    </w:p>
+    <w:p>
+      <w:pPr>
+        <w:jc w:val="both"/>
+        <w:rPr>
+          <w:lang w:val="fr-CH"/>
+        </w:rPr>
+      </w:pPr>
+      <w:r>
+        <w:rPr>
+          <w:lang w:val="fr-CH"/>
+        </w:rPr>
+        <w:t>De plus, tout élément du langage de base dispose de sa propre documentation. Il est donc possible d’y accéder dans l’environnement interactif via la commande h suivie de ce qui nous intéresse :</w:t>
       </w:r>
     </w:p>
     <w:p>
@@ -4776,15 +4815,40 @@
     </w:p>
     <w:p>
       <w:pPr>
-        <w:rPr>
-          <w:lang w:val="fr-CH"/>
-        </w:rPr>
-      </w:pPr>
-      <w:r>
-        <w:rPr>
-          <w:lang w:val="fr-CH"/>
-        </w:rPr>
-        <w:t>Les atomes sont des constantes avec comme valeur leur propre nom. Ils sont l’équivalents des symboles dans d’autres langages (ex : JavaScript). La différence est que ceux-ci doivent commencer par : et sont grandement utilisés dans le langage. Nous avons pu voir précédemment que des fonctions renvoyaient les atomes</w:t>
+        <w:jc w:val="both"/>
+        <w:rPr>
+          <w:lang w:val="fr-CH"/>
+        </w:rPr>
+      </w:pPr>
+      <w:r>
+        <w:rPr>
+          <w:lang w:val="fr-CH"/>
+        </w:rPr>
+        <w:t>Les atomes sont des constantes avec comme valeur leur propre nom. Ils sont l’équivalents des symboles dans d’autres langages (ex : JavaScript). La différence est que ceux-ci doivent commencer par </w:t>
+      </w:r>
+      <w:r>
+        <w:rPr>
+          <w:lang w:val="fr-CH"/>
+        </w:rPr>
+        <w:t>le caractère « </w:t>
+      </w:r>
+      <w:r>
+        <w:rPr>
+          <w:lang w:val="fr-CH"/>
+        </w:rPr>
+        <w:t>:</w:t>
+      </w:r>
+      <w:r>
+        <w:rPr>
+          <w:lang w:val="fr-CH"/>
+        </w:rPr>
+        <w:t> »</w:t>
+      </w:r>
+      <w:r>
+        <w:rPr>
+          <w:lang w:val="fr-CH"/>
+        </w:rPr>
+        <w:t xml:space="preserve"> et sont grandement utilisés dans le langage. Nous avons pu voir précédemment que des fonctions renvoyaient les atomes</w:t>
       </w:r>
       <w:proofErr w:type="gramStart"/>
       <w:r>
@@ -4818,7 +4882,19 @@
         <w:rPr>
           <w:lang w:val="fr-CH"/>
         </w:rPr>
-        <w:t xml:space="preserve"> Ils évitent notamment l’utilisation de chaînes de caractères en dur ou de nombres peu compréhensibles.</w:t>
+        <w:t xml:space="preserve"> Ils évitent notamment l’utilisation de chaînes de caractères en dur ou de nombres</w:t>
+      </w:r>
+      <w:r>
+        <w:rPr>
+          <w:lang w:val="fr-CH"/>
+        </w:rPr>
+        <w:t xml:space="preserve"> indiquant des états</w:t>
+      </w:r>
+      <w:r>
+        <w:rPr>
+          <w:lang w:val="fr-CH"/>
+        </w:rPr>
+        <w:t xml:space="preserve"> peu compréhensibles.</w:t>
       </w:r>
     </w:p>
     <w:p>
@@ -4852,7 +4928,19 @@
         <w:rPr>
           <w:lang w:val="fr-CH"/>
         </w:rPr>
-        <w:t>Pour l’anecdote, l’opérateur = n’est pas un opérateur simple d’affectation en Elixir</w:t>
+        <w:t xml:space="preserve">Pour l’anecdote, l’opérateur = n’est pas un </w:t>
+      </w:r>
+      <w:r>
+        <w:rPr>
+          <w:lang w:val="fr-CH"/>
+        </w:rPr>
+        <w:t xml:space="preserve">simple </w:t>
+      </w:r>
+      <w:r>
+        <w:rPr>
+          <w:lang w:val="fr-CH"/>
+        </w:rPr>
+        <w:t>opérateur d’affectation en Elixir</w:t>
       </w:r>
       <w:r>
         <w:rPr>
@@ -5606,7 +5694,7 @@
           <w:rFonts w:cstheme="minorHAnsi"/>
           <w:lang w:val="fr-CH"/>
         </w:rPr>
-        <w:t xml:space="preserve"> bien adaptée car chaque point de chaque ligne de chaque utilisateur doit être envoyé au serveur centralisé pour synchroniser en temps réels tous les utilisateurs. </w:t>
+        <w:t xml:space="preserve"> bien adaptée car chaque point de chaque ligne de chaque utilisateur doit être envoyé au serveur centralisé pour synchroniser en temps réel tous les utilisateurs. </w:t>
       </w:r>
       <w:r>
         <w:rPr>

</xml_diff>